<commit_message>
prep for lecture on building models
</commit_message>
<xml_diff>
--- a/assignments/Assignments_final.docx
+++ b/assignments/Assignments_final.docx
@@ -105,6 +105,9 @@
       <w:r>
         <w:t xml:space="preserve"> focus on getting the correct answer first, but also remember that we want to strive for our code being as simple and streamline as possible. Style counts.</w:t>
       </w:r>
+      <w:r>
+        <w:t xml:space="preserve"> Make sure you choose meaningful variable names and add comments. Include comments at the top of the function to tell the user what the inputs/outputs are and their units and format. </w:t>
+      </w:r>
     </w:p>
     <w:p/>
     <w:p>
@@ -188,10 +191,21 @@
         <w:spacing w:line="240" w:lineRule="auto"/>
       </w:pPr>
       <w:r>
-        <w:t xml:space="preserve">The first example is where the climate variables are separately input into the function, and the second is where a data frame is the input in the function. The first demands that the data is subset beforehand, the second subsets the data as part of the </w:t>
+        <w:t xml:space="preserve">The first example is where the climate variables are separately input into the function, and the second is where a data frame is the input in the </w:t>
       </w:r>
       <w:proofErr w:type="gramStart"/>
       <w:r>
+        <w:t>function</w:t>
+      </w:r>
+      <w:proofErr w:type="gramEnd"/>
+      <w:r>
+        <w:t xml:space="preserve"> and you extract the useful data from it</w:t>
+      </w:r>
+      <w:r>
+        <w:t xml:space="preserve">. The first demands that the data is subset beforehand, the second subsets the data as part of the </w:t>
+      </w:r>
+      <w:proofErr w:type="gramStart"/>
+      <w:r>
         <w:t>function, but</w:t>
       </w:r>
       <w:proofErr w:type="gramEnd"/>
@@ -206,6 +220,100 @@
       <w:r>
         <w:t xml:space="preserve"> be structured in a specific way.</w:t>
       </w:r>
+      <w:r>
+        <w:t xml:space="preserve"> There are advantages to both – the first is simpler model to ‘code</w:t>
+      </w:r>
+      <w:proofErr w:type="gramStart"/>
+      <w:r>
+        <w:t>’ ;</w:t>
+      </w:r>
+      <w:proofErr w:type="gramEnd"/>
+      <w:r>
+        <w:t xml:space="preserve"> but requires more ‘beforehand’ work by the user. You can pick which option you prefer (or try both </w:t>
+      </w:r>
+      <w:r>
+        <w:sym w:font="Wingdings" w:char="F04A"/>
+      </w:r>
+      <w:r>
+        <w:t>)</w:t>
+      </w:r>
+    </w:p>
+    <w:p>
+      <w:pPr>
+        <w:spacing w:line="240" w:lineRule="auto"/>
+      </w:pPr>
+    </w:p>
+    <w:p>
+      <w:pPr>
+        <w:spacing w:line="240" w:lineRule="auto"/>
+      </w:pPr>
+      <w:r>
+        <w:t xml:space="preserve">Steps: </w:t>
+      </w:r>
+    </w:p>
+    <w:p>
+      <w:pPr>
+        <w:spacing w:line="240" w:lineRule="auto"/>
+      </w:pPr>
+      <w:r>
+        <w:t xml:space="preserve">1) code your function in R; save it as a separate file </w:t>
+      </w:r>
+      <w:proofErr w:type="gramStart"/>
+      <w:r>
+        <w:t>called  “</w:t>
+      </w:r>
+      <w:proofErr w:type="gramEnd"/>
+      <w:r>
+        <w:t xml:space="preserve">the name of your </w:t>
+      </w:r>
+      <w:proofErr w:type="spellStart"/>
+      <w:r>
+        <w:t>function”.R</w:t>
+      </w:r>
+      <w:proofErr w:type="spellEnd"/>
+      <w:r>
+        <w:t>; make sure you include documentation</w:t>
+      </w:r>
+    </w:p>
+    <w:p>
+      <w:pPr>
+        <w:spacing w:line="240" w:lineRule="auto"/>
+      </w:pPr>
+      <w:r>
+        <w:t xml:space="preserve">2) in </w:t>
+      </w:r>
+      <w:proofErr w:type="spellStart"/>
+      <w:r>
+        <w:t>Rmarkdown</w:t>
+      </w:r>
+      <w:proofErr w:type="spellEnd"/>
+      <w:r>
+        <w:t>, write code to read in the “clim</w:t>
+      </w:r>
+      <w:r>
+        <w:t xml:space="preserve">.txt”, do any </w:t>
+      </w:r>
+      <w:proofErr w:type="spellStart"/>
+      <w:r>
+        <w:t>subsetting</w:t>
+      </w:r>
+      <w:proofErr w:type="spellEnd"/>
+      <w:r>
+        <w:t xml:space="preserve"> required for input to your function, run the function and save results </w:t>
+      </w:r>
+    </w:p>
+    <w:p>
+      <w:pPr>
+        <w:spacing w:line="240" w:lineRule="auto"/>
+      </w:pPr>
+      <w:r>
+        <w:t xml:space="preserve">3) Summarize the results  </w:t>
+      </w:r>
+    </w:p>
+    <w:p>
+      <w:pPr>
+        <w:spacing w:line="240" w:lineRule="auto"/>
+      </w:pPr>
     </w:p>
     <w:p>
       <w:pPr>
@@ -225,19 +333,64 @@
       </w:r>
       <w:proofErr w:type="gramEnd"/>
       <w:r>
-        <w:t xml:space="preserve"> summarize the data. We will leave how to summarize the data up to you. Think about what metrics would be best to explain the trends in outputs. Tables, graphs, and summary metrics </w:t>
-      </w:r>
-      <w:r>
-        <w:lastRenderedPageBreak/>
-        <w:t xml:space="preserve">are all acceptable. We encourage you to discuss these ideas with your fellow classmates. Make sure to include axis labels, units and captions. Finally, write one paragraph summarizing your findings. Submit pdf of </w:t>
-      </w:r>
-      <w:proofErr w:type="spellStart"/>
-      <w:r>
-        <w:t>rmarkdown</w:t>
-      </w:r>
-      <w:proofErr w:type="spellEnd"/>
-      <w:r>
-        <w:t>.</w:t>
+        <w:t xml:space="preserve"> summarize the data. We will leave how to summarize the data up to you. Think about what metrics would be best to explain the trends in outputs. Tables, graphs, and summary metrics are all acceptable</w:t>
+      </w:r>
+      <w:r>
+        <w:t xml:space="preserve"> – these you will generate outside the function in your </w:t>
+      </w:r>
+      <w:proofErr w:type="spellStart"/>
+      <w:r>
+        <w:t>Rmarkdown</w:t>
+      </w:r>
+      <w:proofErr w:type="spellEnd"/>
+      <w:r>
+        <w:t xml:space="preserve">. </w:t>
+      </w:r>
+      <w:r>
+        <w:t xml:space="preserve"> Make sure to include axis labels, units and captions. </w:t>
+      </w:r>
+    </w:p>
+    <w:p>
+      <w:pPr>
+        <w:spacing w:line="240" w:lineRule="auto"/>
+      </w:pPr>
+    </w:p>
+    <w:p>
+      <w:pPr>
+        <w:spacing w:line="240" w:lineRule="auto"/>
+      </w:pPr>
+      <w:r>
+        <w:t xml:space="preserve">4) </w:t>
+      </w:r>
+      <w:r>
+        <w:t xml:space="preserve">Finally, write one paragraph summarizing your findings. Submit pdf of </w:t>
+      </w:r>
+      <w:proofErr w:type="spellStart"/>
+      <w:r>
+        <w:t>rmarkdown.</w:t>
+      </w:r>
+      <w:r>
+        <w:t>and</w:t>
+      </w:r>
+      <w:proofErr w:type="spellEnd"/>
+      <w:r>
+        <w:t xml:space="preserve"> the </w:t>
+      </w:r>
+      <w:proofErr w:type="spellStart"/>
+      <w:r>
+        <w:t>function.R</w:t>
+      </w:r>
+      <w:proofErr w:type="spellEnd"/>
+      <w:r>
+        <w:t xml:space="preserve"> file to </w:t>
+      </w:r>
+      <w:proofErr w:type="spellStart"/>
+      <w:r>
+        <w:t>gauchospace</w:t>
+      </w:r>
+      <w:proofErr w:type="spellEnd"/>
+      <w:r>
+        <w:t xml:space="preserve"> – Submit as a group</w:t>
       </w:r>
     </w:p>
     <w:p>
@@ -459,6 +612,7 @@
         <w:spacing w:line="240" w:lineRule="auto"/>
       </w:pPr>
       <w:r>
+        <w:lastRenderedPageBreak/>
         <w:t>Almond profit is $2.50/</w:t>
       </w:r>
       <w:proofErr w:type="spellStart"/>

</xml_diff>

<commit_message>
updated makingfunction3 - new purr and more elaborate
</commit_message>
<xml_diff>
--- a/assignments/Assignments_final.docx
+++ b/assignments/Assignments_final.docx
@@ -762,7 +762,10 @@
       </w:pPr>
       <w:r>
         <w:lastRenderedPageBreak/>
-        <w:t>In assignment 4 we will bring together the almond model and the net present value model (NPV) to calculate the NPV. Assumptions are as follows:</w:t>
+        <w:t>In our final assignment,</w:t>
+      </w:r>
+      <w:r>
+        <w:t xml:space="preserve"> we will bring together the almond model and the net present value model (NPV) to calculate the NPV. Assumptions are as follows:</w:t>
       </w:r>
     </w:p>
     <w:p>

</xml_diff>